<commit_message>
import use case xsds
</commit_message>
<xml_diff>
--- a/csv_parser/out/EMSI/EMSI.schema.docx
+++ b/csv_parser/out/EMSI/EMSI.schema.docx
@@ -7,153 +7,7 @@
         <w:pStyle w:val="Heading1"/>
       </w:pPr>
       <w:r>
-        <w:t>Objet emsiWrapper (emsi)</w:t>
-      </w:r>
-    </w:p>
-    <w:tbl>
-      <w:tblPr>
-        <w:tblStyle w:val="MediumShading1-Accent1"/>
-        <w:tblW w:type="auto" w:w="0"/>
-        <w:tblLayout w:type="fixed"/>
-        <w:tblLook w:firstColumn="1" w:firstRow="1" w:lastColumn="0" w:lastRow="0" w:noHBand="0" w:noVBand="1" w:val="04A0"/>
-      </w:tblPr>
-      <w:tblGrid>
-        <w:gridCol w:w="2040"/>
-        <w:gridCol w:w="2040"/>
-        <w:gridCol w:w="2040"/>
-        <w:gridCol w:w="2040"/>
-        <w:gridCol w:w="2040"/>
-        <w:gridCol w:w="2040"/>
-      </w:tblGrid>
-      <w:tr>
-        <w:tc>
-          <w:tcPr>
-            <w:tcW w:type="dxa" w:w="1701"/>
-          </w:tcPr>
-          <w:p>
-            <w:r>
-              <w:t>Nom de balise</w:t>
-            </w:r>
-          </w:p>
-        </w:tc>
-        <w:tc>
-          <w:tcPr>
-            <w:tcW w:type="dxa" w:w="1984"/>
-          </w:tcPr>
-          <w:p>
-            <w:r>
-              <w:t>Champ correspondant</w:t>
-            </w:r>
-          </w:p>
-        </w:tc>
-        <w:tc>
-          <w:tcPr>
-            <w:tcW w:type="dxa" w:w="1134"/>
-          </w:tcPr>
-          <w:p>
-            <w:r>
-              <w:t>Format</w:t>
-            </w:r>
-          </w:p>
-        </w:tc>
-        <w:tc>
-          <w:tcPr>
-            <w:tcW w:type="dxa" w:w="1417"/>
-          </w:tcPr>
-          <w:p>
-            <w:r>
-              <w:t>Cardinalité</w:t>
-            </w:r>
-          </w:p>
-        </w:tc>
-        <w:tc>
-          <w:tcPr>
-            <w:tcW w:type="dxa" w:w="4535"/>
-          </w:tcPr>
-          <w:p>
-            <w:r>
-              <w:t>Description</w:t>
-            </w:r>
-          </w:p>
-        </w:tc>
-        <w:tc>
-          <w:tcPr>
-            <w:tcW w:type="dxa" w:w="1701"/>
-          </w:tcPr>
-          <w:p>
-            <w:r>
-              <w:t>Exemple</w:t>
-            </w:r>
-          </w:p>
-        </w:tc>
-      </w:tr>
-      <w:tr>
-        <w:tc>
-          <w:tcPr>
-            <w:tcW w:type="dxa" w:w="1701"/>
-          </w:tcPr>
-          <w:p>
-            <w:r>
-              <w:t>emsi</w:t>
-            </w:r>
-          </w:p>
-        </w:tc>
-        <w:tc>
-          <w:tcPr>
-            <w:tcW w:type="dxa" w:w="1984"/>
-          </w:tcPr>
-          <w:p>
-            <w:r>
-              <w:t>Objet emsi</w:t>
-            </w:r>
-          </w:p>
-        </w:tc>
-        <w:tc>
-          <w:tcPr>
-            <w:tcW w:type="dxa" w:w="1134"/>
-          </w:tcPr>
-          <w:p>
-            <w:r>
-              <w:t>cf. type emsi</w:t>
-            </w:r>
-          </w:p>
-        </w:tc>
-        <w:tc>
-          <w:tcPr>
-            <w:tcW w:type="dxa" w:w="1417"/>
-          </w:tcPr>
-          <w:p>
-            <w:r>
-              <w:t>1..1</w:t>
-            </w:r>
-          </w:p>
-        </w:tc>
-        <w:tc>
-          <w:tcPr>
-            <w:tcW w:type="dxa" w:w="4535"/>
-          </w:tcPr>
-          <w:p>
-            <w:r>
-              <w:t>Object emsi</w:t>
-            </w:r>
-          </w:p>
-        </w:tc>
-        <w:tc>
-          <w:tcPr>
-            <w:tcW w:type="dxa" w:w="1701"/>
-          </w:tcPr>
-          <w:p>
-            <w:r/>
-          </w:p>
-        </w:tc>
-      </w:tr>
-    </w:tbl>
-    <w:p>
-      <w:pPr>
-        <w:pStyle w:val="Heading1"/>
-      </w:pPr>
-      <w:r>
-        <w:t>Type emsi</w:t>
+        <w:t>Objet emsi (emsi)</w:t>
       </w:r>
     </w:p>
     <w:tbl>

</xml_diff>

<commit_message>
⚙️ Auto-génération des classes et des specs
</commit_message>
<xml_diff>
--- a/csv_parser/out/EMSI/EMSI.schema.docx
+++ b/csv_parser/out/EMSI/EMSI.schema.docx
@@ -7,153 +7,7 @@
         <w:pStyle w:val="Heading1"/>
       </w:pPr>
       <w:r>
-        <w:t>Objet emsiWrapper (emsi)</w:t>
-      </w:r>
-    </w:p>
-    <w:tbl>
-      <w:tblPr>
-        <w:tblStyle w:val="MediumShading1-Accent1"/>
-        <w:tblW w:type="auto" w:w="0"/>
-        <w:tblLayout w:type="fixed"/>
-        <w:tblLook w:firstColumn="1" w:firstRow="1" w:lastColumn="0" w:lastRow="0" w:noHBand="0" w:noVBand="1" w:val="04A0"/>
-      </w:tblPr>
-      <w:tblGrid>
-        <w:gridCol w:w="2040"/>
-        <w:gridCol w:w="2040"/>
-        <w:gridCol w:w="2040"/>
-        <w:gridCol w:w="2040"/>
-        <w:gridCol w:w="2040"/>
-        <w:gridCol w:w="2040"/>
-      </w:tblGrid>
-      <w:tr>
-        <w:tc>
-          <w:tcPr>
-            <w:tcW w:type="dxa" w:w="1701"/>
-          </w:tcPr>
-          <w:p>
-            <w:r>
-              <w:t>Nom de balise</w:t>
-            </w:r>
-          </w:p>
-        </w:tc>
-        <w:tc>
-          <w:tcPr>
-            <w:tcW w:type="dxa" w:w="1984"/>
-          </w:tcPr>
-          <w:p>
-            <w:r>
-              <w:t>Champ correspondant</w:t>
-            </w:r>
-          </w:p>
-        </w:tc>
-        <w:tc>
-          <w:tcPr>
-            <w:tcW w:type="dxa" w:w="1134"/>
-          </w:tcPr>
-          <w:p>
-            <w:r>
-              <w:t>Format</w:t>
-            </w:r>
-          </w:p>
-        </w:tc>
-        <w:tc>
-          <w:tcPr>
-            <w:tcW w:type="dxa" w:w="1417"/>
-          </w:tcPr>
-          <w:p>
-            <w:r>
-              <w:t>Cardinalité</w:t>
-            </w:r>
-          </w:p>
-        </w:tc>
-        <w:tc>
-          <w:tcPr>
-            <w:tcW w:type="dxa" w:w="4535"/>
-          </w:tcPr>
-          <w:p>
-            <w:r>
-              <w:t>Description</w:t>
-            </w:r>
-          </w:p>
-        </w:tc>
-        <w:tc>
-          <w:tcPr>
-            <w:tcW w:type="dxa" w:w="1701"/>
-          </w:tcPr>
-          <w:p>
-            <w:r>
-              <w:t>Exemple</w:t>
-            </w:r>
-          </w:p>
-        </w:tc>
-      </w:tr>
-      <w:tr>
-        <w:tc>
-          <w:tcPr>
-            <w:tcW w:type="dxa" w:w="1701"/>
-          </w:tcPr>
-          <w:p>
-            <w:r>
-              <w:t>emsi</w:t>
-            </w:r>
-          </w:p>
-        </w:tc>
-        <w:tc>
-          <w:tcPr>
-            <w:tcW w:type="dxa" w:w="1984"/>
-          </w:tcPr>
-          <w:p>
-            <w:r>
-              <w:t>Objet emsi</w:t>
-            </w:r>
-          </w:p>
-        </w:tc>
-        <w:tc>
-          <w:tcPr>
-            <w:tcW w:type="dxa" w:w="1134"/>
-          </w:tcPr>
-          <w:p>
-            <w:r>
-              <w:t>cf. type emsi</w:t>
-            </w:r>
-          </w:p>
-        </w:tc>
-        <w:tc>
-          <w:tcPr>
-            <w:tcW w:type="dxa" w:w="1417"/>
-          </w:tcPr>
-          <w:p>
-            <w:r>
-              <w:t>1..1</w:t>
-            </w:r>
-          </w:p>
-        </w:tc>
-        <w:tc>
-          <w:tcPr>
-            <w:tcW w:type="dxa" w:w="4535"/>
-          </w:tcPr>
-          <w:p>
-            <w:r>
-              <w:t>Object emsi</w:t>
-            </w:r>
-          </w:p>
-        </w:tc>
-        <w:tc>
-          <w:tcPr>
-            <w:tcW w:type="dxa" w:w="1701"/>
-          </w:tcPr>
-          <w:p>
-            <w:r/>
-          </w:p>
-        </w:tc>
-      </w:tr>
-    </w:tbl>
-    <w:p>
-      <w:pPr>
-        <w:pStyle w:val="Heading1"/>
-      </w:pPr>
-      <w:r>
-        <w:t>Type emsi</w:t>
+        <w:t>Objet emsi (emsi)</w:t>
       </w:r>
     </w:p>
     <w:tbl>

</xml_diff>

<commit_message>
Revert "Merge branch 'main' into develop"
This reverts commit 792ca26a80040e853c2bc59b565a99925f052716, reversing
changes made to f2435d7faadc707c289aab78db864d10ccd31d98.
</commit_message>
<xml_diff>
--- a/csv_parser/out/EMSI/EMSI.schema.docx
+++ b/csv_parser/out/EMSI/EMSI.schema.docx
@@ -6596,7 +6596,7 @@
           </w:tcPr>
           <w:p>
             <w:r>
-              <w:t>1..1</w:t>
+              <w:t>0..1</w:t>
             </w:r>
           </w:p>
         </w:tc>
@@ -6796,7 +6796,7 @@
           </w:tcPr>
           <w:p>
             <w:r>
-              <w:t>1..1</w:t>
+              <w:t>0..1</w:t>
             </w:r>
           </w:p>
         </w:tc>
@@ -6944,7 +6944,7 @@
           </w:tcPr>
           <w:p>
             <w:r>
-              <w:t>1..1</w:t>
+              <w:t>0..1</w:t>
             </w:r>
           </w:p>
         </w:tc>

</xml_diff>